<commit_message>
file creation - LOGO ready
</commit_message>
<xml_diff>
--- a/doc/Generations_GDD_V2.0_GC.docx
+++ b/doc/Generations_GDD_V2.0_GC.docx
@@ -2999,7 +2999,7 @@
         <w:rStyle w:val="Numrodepage"/>
         <w:noProof/>
       </w:rPr>
-      <w:t>5</w:t>
+      <w:t>1</w:t>
     </w:r>
     <w:r>
       <w:rPr>
@@ -5088,7 +5088,7 @@
 </file>
 
 <file path=customXml/itemProps1.xml><?xml version="1.0" encoding="utf-8"?>
-<ds:datastoreItem xmlns:ds="http://schemas.openxmlformats.org/officeDocument/2006/customXml" ds:itemID="{D39C749A-E11F-46D7-B22F-2D0A14B1D47E}">
+<ds:datastoreItem xmlns:ds="http://schemas.openxmlformats.org/officeDocument/2006/customXml" ds:itemID="{D166A81B-5D8A-4C11-A07A-D614C5635734}">
   <ds:schemaRefs>
     <ds:schemaRef ds:uri="http://schemas.openxmlformats.org/officeDocument/2006/bibliography"/>
   </ds:schemaRefs>

</xml_diff>